<commit_message>
Updated resume and edited portfolio and skills sections
Updated the resume to make the www.stevenmraines.com a hyperlink instead
of plain text, edited the responsibilities portion of my personal
website project in the portfolio section, moved Space Invaders project
so it's not the first thing people see, added Github knowledge to skills
section. Also got rid of the blue line separators for the pie charts,
just until I know what to do with them.
</commit_message>
<xml_diff>
--- a/files/stevenmraines-resume.docx
+++ b/files/stevenmraines-resume.docx
@@ -102,14 +102,35 @@
                 <w:szCs w:val="16"/>
               </w:rPr>
             </w:pPr>
-            <w:r>
-              <w:rPr>
-                <w:rFonts w:ascii="Tahoma" w:hAnsi="Tahoma" w:cs="Tahoma"/>
-                <w:sz w:val="16"/>
-                <w:szCs w:val="16"/>
-              </w:rPr>
-              <w:t>www.stevenmraines.com</w:t>
-            </w:r>
+            <w:hyperlink r:id="rId7" w:history="1">
+              <w:r>
+                <w:rPr>
+                  <w:rStyle w:val="Hyperlink"/>
+                  <w:rFonts w:ascii="Tahoma" w:hAnsi="Tahoma" w:cs="Tahoma"/>
+                  <w:sz w:val="16"/>
+                  <w:szCs w:val="16"/>
+                </w:rPr>
+                <w:t>www.st</w:t>
+              </w:r>
+              <w:r>
+                <w:rPr>
+                  <w:rStyle w:val="Hyperlink"/>
+                  <w:rFonts w:ascii="Tahoma" w:hAnsi="Tahoma" w:cs="Tahoma"/>
+                  <w:sz w:val="16"/>
+                  <w:szCs w:val="16"/>
+                </w:rPr>
+                <w:t>e</w:t>
+              </w:r>
+              <w:r>
+                <w:rPr>
+                  <w:rStyle w:val="Hyperlink"/>
+                  <w:rFonts w:ascii="Tahoma" w:hAnsi="Tahoma" w:cs="Tahoma"/>
+                  <w:sz w:val="16"/>
+                  <w:szCs w:val="16"/>
+                </w:rPr>
+                <w:t>venmraines.com</w:t>
+              </w:r>
+            </w:hyperlink>
           </w:p>
         </w:tc>
         <w:tc>
@@ -342,7 +363,17 @@
                 <w:sz w:val="16"/>
                 <w:szCs w:val="16"/>
               </w:rPr>
-              <w:t xml:space="preserve"> I’m most recognized by my peers for my </w:t>
+              <w:t xml:space="preserve"> I’m most recognized by my pee</w:t>
+            </w:r>
+            <w:bookmarkStart w:id="0" w:name="_GoBack"/>
+            <w:bookmarkEnd w:id="0"/>
+            <w:r>
+              <w:rPr>
+                <w:rFonts w:ascii="Tahoma" w:hAnsi="Tahoma" w:cs="Tahoma"/>
+                <w:sz w:val="16"/>
+                <w:szCs w:val="16"/>
+              </w:rPr>
+              <w:t xml:space="preserve">rs for my </w:t>
             </w:r>
             <w:r>
               <w:rPr>
@@ -848,14 +879,12 @@
                   <wp:cNvGraphicFramePr/>
                   <a:graphic xmlns:a="http://schemas.openxmlformats.org/drawingml/2006/main">
                     <a:graphicData uri="http://schemas.openxmlformats.org/drawingml/2006/chart">
-                      <c:chart xmlns:c="http://schemas.openxmlformats.org/drawingml/2006/chart" xmlns:r="http://schemas.openxmlformats.org/officeDocument/2006/relationships" r:id="rId7"/>
+                      <c:chart xmlns:c="http://schemas.openxmlformats.org/drawingml/2006/chart" xmlns:r="http://schemas.openxmlformats.org/officeDocument/2006/relationships" r:id="rId8"/>
                     </a:graphicData>
                   </a:graphic>
                 </wp:inline>
               </w:drawing>
             </w:r>
-            <w:bookmarkStart w:id="0" w:name="_GoBack"/>
-            <w:bookmarkEnd w:id="0"/>
           </w:p>
         </w:tc>
       </w:tr>
@@ -4042,12 +4071,12 @@
         </c:dLbls>
         <c:gapWidth val="150"/>
         <c:shape val="box"/>
-        <c:axId val="81077760"/>
-        <c:axId val="81079296"/>
+        <c:axId val="43173376"/>
+        <c:axId val="43174912"/>
         <c:axId val="0"/>
       </c:bar3DChart>
       <c:catAx>
-        <c:axId val="81077760"/>
+        <c:axId val="43173376"/>
         <c:scaling>
           <c:orientation val="minMax"/>
         </c:scaling>
@@ -4066,7 +4095,7 @@
             <a:endParaRPr lang="en-US"/>
           </a:p>
         </c:txPr>
-        <c:crossAx val="81079296"/>
+        <c:crossAx val="43174912"/>
         <c:crosses val="autoZero"/>
         <c:auto val="1"/>
         <c:lblAlgn val="ctr"/>
@@ -4074,7 +4103,7 @@
         <c:noMultiLvlLbl val="0"/>
       </c:catAx>
       <c:valAx>
-        <c:axId val="81079296"/>
+        <c:axId val="43174912"/>
         <c:scaling>
           <c:orientation val="minMax"/>
         </c:scaling>
@@ -4103,7 +4132,7 @@
         <c:majorTickMark val="out"/>
         <c:minorTickMark val="none"/>
         <c:tickLblPos val="nextTo"/>
-        <c:crossAx val="81077760"/>
+        <c:crossAx val="43173376"/>
         <c:crosses val="autoZero"/>
         <c:crossBetween val="between"/>
       </c:valAx>
@@ -4417,7 +4446,7 @@
 </file>
 
 <file path=customXml/itemProps1.xml><?xml version="1.0" encoding="utf-8"?>
-<ds:datastoreItem xmlns:ds="http://schemas.openxmlformats.org/officeDocument/2006/customXml" ds:itemID="{CFC7E569-23E8-45D1-8AF0-A2FE695F2D3C}">
+<ds:datastoreItem xmlns:ds="http://schemas.openxmlformats.org/officeDocument/2006/customXml" ds:itemID="{E3577853-6F3F-49AA-BDCD-A17ED96AAC61}">
   <ds:schemaRefs>
     <ds:schemaRef ds:uri="http://schemas.openxmlformats.org/officeDocument/2006/bibliography"/>
   </ds:schemaRefs>

</xml_diff>